<commit_message>
introduction du code hibernate
</commit_message>
<xml_diff>
--- a/RapportDeProjet.docx
+++ b/RapportDeProjet.docx
@@ -39,8 +39,13 @@
             <w:t>M2i formation</w:t>
           </w:r>
           <w:r>
-            <w:t xml:space="preserve"> | Lorraine Boust</w:t>
+            <w:t xml:space="preserve"> | Lorraine </w:t>
           </w:r>
+          <w:proofErr w:type="spellStart"/>
+          <w:r>
+            <w:t>Boust</w:t>
+          </w:r>
+          <w:proofErr w:type="spellEnd"/>
         </w:p>
       </w:sdtContent>
     </w:sdt>
@@ -68,7 +73,15 @@
         <w:t>Le projet a débuté le vendredi 13 avril 2018. Il constitue un exercice d’application de ces notions.</w:t>
       </w:r>
       <w:r>
-        <w:t xml:space="preserve"> C’est un projet de site de vidéos en ligne.</w:t>
+        <w:t xml:space="preserve"> C’est un projet </w:t>
+      </w:r>
+      <w:proofErr w:type="gramStart"/>
+      <w:r>
+        <w:t>de</w:t>
+      </w:r>
+      <w:proofErr w:type="gramEnd"/>
+      <w:r>
+        <w:t xml:space="preserve"> site de vidéos en ligne.</w:t>
       </w:r>
     </w:p>
     <w:p>
@@ -81,13 +94,27 @@
     </w:p>
     <w:p>
       <w:r>
-        <w:t xml:space="preserve">Le projet web MyTube vise à utiliser les fonctionnalités Java EE pour créer un site web imitant les fonctionnalités de Youtube, à savoir : une page d’accueil et une page de lecture vidéo. Les vidéos sont classées selon des critères </w:t>
+        <w:t xml:space="preserve">Le projet web </w:t>
+      </w:r>
+      <w:proofErr w:type="spellStart"/>
+      <w:r>
+        <w:t>MyTube</w:t>
+      </w:r>
+      <w:proofErr w:type="spellEnd"/>
+      <w:r>
+        <w:t xml:space="preserve"> vise à utiliser les fonctionnalités Java EE pour créer un site web imitant les fonctionnalités de </w:t>
+      </w:r>
+      <w:proofErr w:type="spellStart"/>
+      <w:r>
+        <w:t>Youtube</w:t>
+      </w:r>
+      <w:proofErr w:type="spellEnd"/>
+      <w:r>
+        <w:t xml:space="preserve">, à savoir : une page d’accueil et une page de lecture vidéo. Les vidéos sont classées selon des critères </w:t>
       </w:r>
       <w:r>
         <w:t xml:space="preserve">non </w:t>
       </w:r>
-      <w:bookmarkStart w:id="0" w:name="_GoBack"/>
-      <w:bookmarkEnd w:id="0"/>
       <w:r>
         <w:t>exclusifs : recommandées ou tendances. L’utilisateur du site web peut, à partir de la page d’accueil, cliquer sur une vidéo et la visionner sur une page dédiée.</w:t>
       </w:r>
@@ -196,8 +223,13 @@
         </w:numPr>
       </w:pPr>
       <w:r>
-        <w:t>Classe VideoRepository</w:t>
-      </w:r>
+        <w:t xml:space="preserve">Classe </w:t>
+      </w:r>
+      <w:proofErr w:type="spellStart"/>
+      <w:r>
+        <w:t>VideoRepository</w:t>
+      </w:r>
+      <w:proofErr w:type="spellEnd"/>
     </w:p>
     <w:p>
       <w:pPr>
@@ -209,10 +241,42 @@
         <w:ind w:left="142"/>
       </w:pPr>
       <w:r>
-        <w:t>La classe VideoRepository permet d’accéder aux vidéos pour les lire. Elle contient deux méthodes pour les deux catégories de vidéos : findTrending renvoie la liste de vidéos tendances, et findRecommended renvoie la liste de vidéos recommandées.</w:t>
-      </w:r>
-      <w:r>
-        <w:t xml:space="preserve"> Elle contient en outre une méthode qui retourne une vidéo en fonction de son numéro d’identification : findById.</w:t>
+        <w:t xml:space="preserve">La classe </w:t>
+      </w:r>
+      <w:proofErr w:type="spellStart"/>
+      <w:r>
+        <w:t>VideoRepository</w:t>
+      </w:r>
+      <w:proofErr w:type="spellEnd"/>
+      <w:r>
+        <w:t xml:space="preserve"> permet d’accéder aux vidéos pour les lire. Elle contient deux méthodes pour les deux catégories de vidéos : </w:t>
+      </w:r>
+      <w:proofErr w:type="spellStart"/>
+      <w:r>
+        <w:t>findTrending</w:t>
+      </w:r>
+      <w:proofErr w:type="spellEnd"/>
+      <w:r>
+        <w:t xml:space="preserve"> renvoie la liste de vidéos tendances, et </w:t>
+      </w:r>
+      <w:proofErr w:type="spellStart"/>
+      <w:r>
+        <w:t>findRecommended</w:t>
+      </w:r>
+      <w:proofErr w:type="spellEnd"/>
+      <w:r>
+        <w:t xml:space="preserve"> renvoie la liste de vidéos recommandées.</w:t>
+      </w:r>
+      <w:r>
+        <w:t xml:space="preserve"> Elle contient en outre une méthode qui retourne une vidéo en fonction de son numéro d’identification : </w:t>
+      </w:r>
+      <w:proofErr w:type="spellStart"/>
+      <w:r>
+        <w:t>findById</w:t>
+      </w:r>
+      <w:proofErr w:type="spellEnd"/>
+      <w:r>
+        <w:t>.</w:t>
       </w:r>
     </w:p>
     <w:p>
@@ -237,15 +301,110 @@
         <w:ind w:left="142"/>
       </w:pPr>
       <w:r>
-        <w:t>Les servlets HomeServlet et Video Servlet sont en charge respectivement de la page d’accueil et de la page vidéo. Elles ont chacune une jsp associée :  home.jsp et video.jsp.</w:t>
-      </w:r>
-    </w:p>
+        <w:t xml:space="preserve">Les servlets </w:t>
+      </w:r>
+      <w:proofErr w:type="spellStart"/>
+      <w:r>
+        <w:t>HomeServlet</w:t>
+      </w:r>
+      <w:proofErr w:type="spellEnd"/>
+      <w:r>
+        <w:t xml:space="preserve"> et </w:t>
+      </w:r>
+      <w:proofErr w:type="spellStart"/>
+      <w:r>
+        <w:t>Video</w:t>
+      </w:r>
+      <w:proofErr w:type="spellEnd"/>
+      <w:r>
+        <w:t xml:space="preserve"> Servlet sont en charge respectivement de la page d’accueil et de la page vidéo. Elles ont chacune une </w:t>
+      </w:r>
+      <w:proofErr w:type="spellStart"/>
+      <w:r>
+        <w:t>jsp</w:t>
+      </w:r>
+      <w:proofErr w:type="spellEnd"/>
+      <w:r>
+        <w:t xml:space="preserve"> associée </w:t>
+      </w:r>
+      <w:proofErr w:type="gramStart"/>
+      <w:r>
+        <w:t xml:space="preserve">:  </w:t>
+      </w:r>
+      <w:proofErr w:type="spellStart"/>
+      <w:r>
+        <w:t>home.jsp</w:t>
+      </w:r>
+      <w:proofErr w:type="spellEnd"/>
+      <w:proofErr w:type="gramEnd"/>
+      <w:r>
+        <w:t xml:space="preserve"> et </w:t>
+      </w:r>
+      <w:proofErr w:type="spellStart"/>
+      <w:r>
+        <w:t>video.jsp</w:t>
+      </w:r>
+      <w:proofErr w:type="spellEnd"/>
+      <w:r>
+        <w:t>.</w:t>
+      </w:r>
+    </w:p>
+    <w:p>
+      <w:pPr>
+        <w:pStyle w:val="Listepuces"/>
+        <w:numPr>
+          <w:ilvl w:val="0"/>
+          <w:numId w:val="5"/>
+        </w:numPr>
+      </w:pPr>
+      <w:bookmarkStart w:id="0" w:name="_GoBack"/>
+      <w:r>
+        <w:t>MySQL</w:t>
+      </w:r>
+    </w:p>
+    <w:p>
+      <w:pPr>
+        <w:pStyle w:val="Listepuces"/>
+        <w:numPr>
+          <w:ilvl w:val="0"/>
+          <w:numId w:val="0"/>
+        </w:numPr>
+        <w:ind w:left="432" w:hanging="288"/>
+      </w:pPr>
+      <w:r>
+        <w:t xml:space="preserve">Les données du site web sont enregistrées dans les tables MySQL : </w:t>
+      </w:r>
+      <w:proofErr w:type="spellStart"/>
+      <w:r>
+        <w:t>video</w:t>
+      </w:r>
+      <w:proofErr w:type="spellEnd"/>
+      <w:r>
+        <w:t xml:space="preserve">, </w:t>
+      </w:r>
+      <w:proofErr w:type="gramStart"/>
+      <w:r>
+        <w:t>user</w:t>
+      </w:r>
+      <w:proofErr w:type="gramEnd"/>
+      <w:r>
+        <w:t xml:space="preserve"> et </w:t>
+      </w:r>
+      <w:proofErr w:type="spellStart"/>
+      <w:r>
+        <w:t>commentary</w:t>
+      </w:r>
+      <w:proofErr w:type="spellEnd"/>
+      <w:r>
+        <w:t xml:space="preserve">. </w:t>
+      </w:r>
+    </w:p>
+    <w:bookmarkEnd w:id="0"/>
     <w:p>
       <w:pPr>
         <w:pStyle w:val="Titre2"/>
       </w:pPr>
       <w:r>
-        <w:lastRenderedPageBreak/>
         <w:t>Réalisation du projet</w:t>
       </w:r>
     </w:p>
@@ -346,6 +505,8 @@
         </w:rPr>
         <w:tab/>
       </w:r>
+      <w:proofErr w:type="spellStart"/>
+      <w:proofErr w:type="gramStart"/>
       <w:r>
         <w:rPr>
           <w:rFonts w:ascii="Consolas" w:hAnsi="Consolas" w:cs="Consolas"/>
@@ -356,6 +517,8 @@
         </w:rPr>
         <w:t>private</w:t>
       </w:r>
+      <w:proofErr w:type="spellEnd"/>
+      <w:proofErr w:type="gramEnd"/>
       <w:r>
         <w:rPr>
           <w:rFonts w:ascii="Consolas" w:hAnsi="Consolas" w:cs="Consolas"/>
@@ -381,6 +544,7 @@
         </w:rPr>
         <w:t xml:space="preserve"> </w:t>
       </w:r>
+      <w:proofErr w:type="spellStart"/>
       <w:r>
         <w:rPr>
           <w:rFonts w:ascii="Consolas" w:hAnsi="Consolas" w:cs="Consolas"/>
@@ -389,6 +553,7 @@
         </w:rPr>
         <w:t>title</w:t>
       </w:r>
+      <w:proofErr w:type="spellEnd"/>
       <w:r>
         <w:rPr>
           <w:rFonts w:ascii="Consolas" w:hAnsi="Consolas" w:cs="Consolas"/>
@@ -485,6 +650,8 @@
         </w:rPr>
         <w:tab/>
       </w:r>
+      <w:proofErr w:type="spellStart"/>
+      <w:proofErr w:type="gramStart"/>
       <w:r>
         <w:rPr>
           <w:rFonts w:ascii="Consolas" w:hAnsi="Consolas" w:cs="Consolas"/>
@@ -495,6 +662,8 @@
         </w:rPr>
         <w:t>private</w:t>
       </w:r>
+      <w:proofErr w:type="spellEnd"/>
+      <w:proofErr w:type="gramEnd"/>
       <w:r>
         <w:rPr>
           <w:rFonts w:ascii="Consolas" w:hAnsi="Consolas" w:cs="Consolas"/>
@@ -544,6 +713,7 @@
         </w:rPr>
         <w:t xml:space="preserve">// lien </w:t>
       </w:r>
+      <w:proofErr w:type="spellStart"/>
       <w:r>
         <w:rPr>
           <w:rFonts w:ascii="Consolas" w:hAnsi="Consolas" w:cs="Consolas"/>
@@ -553,6 +723,7 @@
         </w:rPr>
         <w:t>youtube</w:t>
       </w:r>
+      <w:proofErr w:type="spellEnd"/>
     </w:p>
     <w:p>
       <w:pPr>
@@ -573,6 +744,8 @@
         </w:rPr>
         <w:tab/>
       </w:r>
+      <w:proofErr w:type="spellStart"/>
+      <w:proofErr w:type="gramStart"/>
       <w:r>
         <w:rPr>
           <w:rFonts w:ascii="Consolas" w:hAnsi="Consolas" w:cs="Consolas"/>
@@ -583,14 +756,17 @@
         </w:rPr>
         <w:t>private</w:t>
       </w:r>
-      <w:r>
-        <w:rPr>
-          <w:rFonts w:ascii="Consolas" w:hAnsi="Consolas" w:cs="Consolas"/>
-          <w:color w:val="000000"/>
-          <w:sz w:val="20"/>
-        </w:rPr>
-        <w:t xml:space="preserve"> </w:t>
-      </w:r>
+      <w:proofErr w:type="spellEnd"/>
+      <w:proofErr w:type="gramEnd"/>
+      <w:r>
+        <w:rPr>
+          <w:rFonts w:ascii="Consolas" w:hAnsi="Consolas" w:cs="Consolas"/>
+          <w:color w:val="000000"/>
+          <w:sz w:val="20"/>
+        </w:rPr>
+        <w:t xml:space="preserve"> </w:t>
+      </w:r>
+      <w:proofErr w:type="spellStart"/>
       <w:r>
         <w:rPr>
           <w:rFonts w:ascii="Consolas" w:hAnsi="Consolas" w:cs="Consolas"/>
@@ -601,6 +777,7 @@
         </w:rPr>
         <w:t>int</w:t>
       </w:r>
+      <w:proofErr w:type="spellEnd"/>
       <w:r>
         <w:rPr>
           <w:rFonts w:ascii="Consolas" w:hAnsi="Consolas" w:cs="Consolas"/>
@@ -755,6 +932,8 @@
         </w:rPr>
         <w:tab/>
       </w:r>
+      <w:proofErr w:type="spellStart"/>
+      <w:proofErr w:type="gramStart"/>
       <w:r>
         <w:rPr>
           <w:rFonts w:ascii="Consolas" w:hAnsi="Consolas" w:cs="Consolas"/>
@@ -765,14 +944,17 @@
         </w:rPr>
         <w:t>private</w:t>
       </w:r>
-      <w:r>
-        <w:rPr>
-          <w:rFonts w:ascii="Consolas" w:hAnsi="Consolas" w:cs="Consolas"/>
-          <w:color w:val="000000"/>
-          <w:sz w:val="20"/>
-        </w:rPr>
-        <w:t xml:space="preserve"> </w:t>
-      </w:r>
+      <w:proofErr w:type="spellEnd"/>
+      <w:proofErr w:type="gramEnd"/>
+      <w:r>
+        <w:rPr>
+          <w:rFonts w:ascii="Consolas" w:hAnsi="Consolas" w:cs="Consolas"/>
+          <w:color w:val="000000"/>
+          <w:sz w:val="20"/>
+        </w:rPr>
+        <w:t xml:space="preserve"> </w:t>
+      </w:r>
+      <w:proofErr w:type="spellStart"/>
       <w:r>
         <w:rPr>
           <w:rFonts w:ascii="Consolas" w:hAnsi="Consolas" w:cs="Consolas"/>
@@ -783,14 +965,16 @@
         </w:rPr>
         <w:t>int</w:t>
       </w:r>
-      <w:r>
-        <w:rPr>
-          <w:rFonts w:ascii="Consolas" w:hAnsi="Consolas" w:cs="Consolas"/>
-          <w:color w:val="000000"/>
-          <w:sz w:val="20"/>
-        </w:rPr>
-        <w:t xml:space="preserve"> </w:t>
-      </w:r>
+      <w:proofErr w:type="spellEnd"/>
+      <w:r>
+        <w:rPr>
+          <w:rFonts w:ascii="Consolas" w:hAnsi="Consolas" w:cs="Consolas"/>
+          <w:color w:val="000000"/>
+          <w:sz w:val="20"/>
+        </w:rPr>
+        <w:t xml:space="preserve"> </w:t>
+      </w:r>
+      <w:proofErr w:type="spellStart"/>
       <w:r>
         <w:rPr>
           <w:rFonts w:ascii="Consolas" w:hAnsi="Consolas" w:cs="Consolas"/>
@@ -799,6 +983,7 @@
         </w:rPr>
         <w:t>playingTime</w:t>
       </w:r>
+      <w:proofErr w:type="spellEnd"/>
       <w:r>
         <w:rPr>
           <w:rFonts w:ascii="Consolas" w:hAnsi="Consolas" w:cs="Consolas"/>
@@ -886,6 +1071,8 @@
         </w:rPr>
         <w:tab/>
       </w:r>
+      <w:proofErr w:type="spellStart"/>
+      <w:proofErr w:type="gramStart"/>
       <w:r>
         <w:rPr>
           <w:rFonts w:ascii="Consolas" w:hAnsi="Consolas" w:cs="Consolas"/>
@@ -896,6 +1083,8 @@
         </w:rPr>
         <w:t>private</w:t>
       </w:r>
+      <w:proofErr w:type="spellEnd"/>
+      <w:proofErr w:type="gramEnd"/>
       <w:r>
         <w:rPr>
           <w:rFonts w:ascii="Consolas" w:hAnsi="Consolas" w:cs="Consolas"/>
@@ -921,6 +1110,7 @@
         </w:rPr>
         <w:t xml:space="preserve"> </w:t>
       </w:r>
+      <w:proofErr w:type="spellStart"/>
       <w:r>
         <w:rPr>
           <w:rFonts w:ascii="Consolas" w:hAnsi="Consolas" w:cs="Consolas"/>
@@ -929,6 +1119,7 @@
         </w:rPr>
         <w:t>publicationDate</w:t>
       </w:r>
+      <w:proofErr w:type="spellEnd"/>
       <w:r>
         <w:rPr>
           <w:rFonts w:ascii="Consolas" w:hAnsi="Consolas" w:cs="Consolas"/>
@@ -1016,6 +1207,8 @@
         </w:rPr>
         <w:tab/>
       </w:r>
+      <w:proofErr w:type="spellStart"/>
+      <w:proofErr w:type="gramStart"/>
       <w:r>
         <w:rPr>
           <w:rFonts w:ascii="Consolas" w:hAnsi="Consolas" w:cs="Consolas"/>
@@ -1026,6 +1219,8 @@
         </w:rPr>
         <w:t>private</w:t>
       </w:r>
+      <w:proofErr w:type="spellEnd"/>
+      <w:proofErr w:type="gramEnd"/>
       <w:r>
         <w:rPr>
           <w:rFonts w:ascii="Consolas" w:hAnsi="Consolas" w:cs="Consolas"/>
@@ -1051,6 +1246,7 @@
         </w:rPr>
         <w:t xml:space="preserve"> </w:t>
       </w:r>
+      <w:proofErr w:type="spellStart"/>
       <w:r>
         <w:rPr>
           <w:rFonts w:ascii="Consolas" w:hAnsi="Consolas" w:cs="Consolas"/>
@@ -1059,6 +1255,7 @@
         </w:rPr>
         <w:t>author</w:t>
       </w:r>
+      <w:proofErr w:type="spellEnd"/>
       <w:r>
         <w:rPr>
           <w:rFonts w:ascii="Consolas" w:hAnsi="Consolas" w:cs="Consolas"/>
@@ -1124,7 +1321,25 @@
           <w:color w:val="3F7F5F"/>
           <w:sz w:val="20"/>
         </w:rPr>
-        <w:t xml:space="preserve"> MyTube </w:t>
+        <w:t xml:space="preserve"> </w:t>
+      </w:r>
+      <w:proofErr w:type="spellStart"/>
+      <w:r>
+        <w:rPr>
+          <w:rFonts w:ascii="Consolas" w:hAnsi="Consolas" w:cs="Consolas"/>
+          <w:color w:val="3F7F5F"/>
+          <w:sz w:val="20"/>
+        </w:rPr>
+        <w:t>MyTube</w:t>
+      </w:r>
+      <w:proofErr w:type="spellEnd"/>
+      <w:r>
+        <w:rPr>
+          <w:rFonts w:ascii="Consolas" w:hAnsi="Consolas" w:cs="Consolas"/>
+          <w:color w:val="3F7F5F"/>
+          <w:sz w:val="20"/>
+        </w:rPr>
+        <w:t xml:space="preserve"> </w:t>
       </w:r>
       <w:r>
         <w:rPr>
@@ -1206,6 +1421,8 @@
         </w:rPr>
         <w:tab/>
       </w:r>
+      <w:proofErr w:type="spellStart"/>
+      <w:proofErr w:type="gramStart"/>
       <w:r>
         <w:rPr>
           <w:rFonts w:ascii="Consolas" w:hAnsi="Consolas" w:cs="Consolas"/>
@@ -1216,6 +1433,8 @@
         </w:rPr>
         <w:t>private</w:t>
       </w:r>
+      <w:proofErr w:type="spellEnd"/>
+      <w:proofErr w:type="gramEnd"/>
       <w:r>
         <w:rPr>
           <w:rFonts w:ascii="Consolas" w:hAnsi="Consolas" w:cs="Consolas"/>
@@ -1311,6 +1530,8 @@
         </w:rPr>
         <w:tab/>
       </w:r>
+      <w:proofErr w:type="spellStart"/>
+      <w:proofErr w:type="gramStart"/>
       <w:r>
         <w:rPr>
           <w:rFonts w:ascii="Consolas" w:hAnsi="Consolas" w:cs="Consolas"/>
@@ -1321,6 +1542,8 @@
         </w:rPr>
         <w:t>private</w:t>
       </w:r>
+      <w:proofErr w:type="spellEnd"/>
+      <w:proofErr w:type="gramEnd"/>
       <w:r>
         <w:rPr>
           <w:rFonts w:ascii="Consolas" w:hAnsi="Consolas" w:cs="Consolas"/>
@@ -1416,6 +1639,8 @@
         </w:rPr>
         <w:tab/>
       </w:r>
+      <w:proofErr w:type="spellStart"/>
+      <w:proofErr w:type="gramStart"/>
       <w:r>
         <w:rPr>
           <w:rFonts w:ascii="Consolas" w:hAnsi="Consolas" w:cs="Consolas"/>
@@ -1426,6 +1651,8 @@
         </w:rPr>
         <w:t>private</w:t>
       </w:r>
+      <w:proofErr w:type="spellEnd"/>
+      <w:proofErr w:type="gramEnd"/>
       <w:r>
         <w:rPr>
           <w:rFonts w:ascii="Consolas" w:hAnsi="Consolas" w:cs="Consolas"/>
@@ -1452,6 +1679,7 @@
         </w:rPr>
         <w:t xml:space="preserve"> </w:t>
       </w:r>
+      <w:proofErr w:type="spellStart"/>
       <w:r>
         <w:rPr>
           <w:rFonts w:ascii="Consolas" w:hAnsi="Consolas" w:cs="Consolas"/>
@@ -1460,6 +1688,7 @@
         </w:rPr>
         <w:t>numberOfViews</w:t>
       </w:r>
+      <w:proofErr w:type="spellEnd"/>
       <w:r>
         <w:rPr>
           <w:rFonts w:ascii="Consolas" w:hAnsi="Consolas" w:cs="Consolas"/>
@@ -1590,6 +1819,8 @@
         </w:rPr>
         <w:tab/>
       </w:r>
+      <w:proofErr w:type="spellStart"/>
+      <w:proofErr w:type="gramStart"/>
       <w:r>
         <w:rPr>
           <w:rFonts w:ascii="Consolas" w:hAnsi="Consolas" w:cs="Consolas"/>
@@ -1600,14 +1831,17 @@
         </w:rPr>
         <w:t>private</w:t>
       </w:r>
-      <w:r>
-        <w:rPr>
-          <w:rFonts w:ascii="Consolas" w:hAnsi="Consolas" w:cs="Consolas"/>
-          <w:color w:val="000000"/>
-          <w:sz w:val="20"/>
-        </w:rPr>
-        <w:t xml:space="preserve"> </w:t>
-      </w:r>
+      <w:proofErr w:type="spellEnd"/>
+      <w:proofErr w:type="gramEnd"/>
+      <w:r>
+        <w:rPr>
+          <w:rFonts w:ascii="Consolas" w:hAnsi="Consolas" w:cs="Consolas"/>
+          <w:color w:val="000000"/>
+          <w:sz w:val="20"/>
+        </w:rPr>
+        <w:t xml:space="preserve"> </w:t>
+      </w:r>
+      <w:proofErr w:type="spellStart"/>
       <w:r>
         <w:rPr>
           <w:rFonts w:ascii="Consolas" w:hAnsi="Consolas" w:cs="Consolas"/>
@@ -1618,14 +1852,16 @@
         </w:rPr>
         <w:t>int</w:t>
       </w:r>
-      <w:r>
-        <w:rPr>
-          <w:rFonts w:ascii="Consolas" w:hAnsi="Consolas" w:cs="Consolas"/>
-          <w:color w:val="000000"/>
-          <w:sz w:val="20"/>
-        </w:rPr>
-        <w:t xml:space="preserve"> </w:t>
-      </w:r>
+      <w:proofErr w:type="spellEnd"/>
+      <w:r>
+        <w:rPr>
+          <w:rFonts w:ascii="Consolas" w:hAnsi="Consolas" w:cs="Consolas"/>
+          <w:color w:val="000000"/>
+          <w:sz w:val="20"/>
+        </w:rPr>
+        <w:t xml:space="preserve"> </w:t>
+      </w:r>
+      <w:proofErr w:type="spellStart"/>
       <w:r>
         <w:rPr>
           <w:rFonts w:ascii="Consolas" w:hAnsi="Consolas" w:cs="Consolas"/>
@@ -1634,6 +1870,7 @@
         </w:rPr>
         <w:t>numberOfComments</w:t>
       </w:r>
+      <w:proofErr w:type="spellEnd"/>
       <w:r>
         <w:rPr>
           <w:rFonts w:ascii="Consolas" w:hAnsi="Consolas" w:cs="Consolas"/>
@@ -1867,6 +2104,8 @@
         </w:rPr>
         <w:tab/>
       </w:r>
+      <w:proofErr w:type="spellStart"/>
+      <w:proofErr w:type="gramStart"/>
       <w:r>
         <w:rPr>
           <w:rFonts w:ascii="Consolas" w:hAnsi="Consolas" w:cs="Consolas"/>
@@ -1877,14 +2116,17 @@
         </w:rPr>
         <w:t>private</w:t>
       </w:r>
-      <w:r>
-        <w:rPr>
-          <w:rFonts w:ascii="Consolas" w:hAnsi="Consolas" w:cs="Consolas"/>
-          <w:color w:val="000000"/>
-          <w:sz w:val="20"/>
-        </w:rPr>
-        <w:t xml:space="preserve"> </w:t>
-      </w:r>
+      <w:proofErr w:type="spellEnd"/>
+      <w:proofErr w:type="gramEnd"/>
+      <w:r>
+        <w:rPr>
+          <w:rFonts w:ascii="Consolas" w:hAnsi="Consolas" w:cs="Consolas"/>
+          <w:color w:val="000000"/>
+          <w:sz w:val="20"/>
+        </w:rPr>
+        <w:t xml:space="preserve"> </w:t>
+      </w:r>
+      <w:proofErr w:type="spellStart"/>
       <w:r>
         <w:rPr>
           <w:rFonts w:ascii="Consolas" w:hAnsi="Consolas" w:cs="Consolas"/>
@@ -1895,6 +2137,7 @@
         </w:rPr>
         <w:t>int</w:t>
       </w:r>
+      <w:proofErr w:type="spellEnd"/>
       <w:r>
         <w:rPr>
           <w:rFonts w:ascii="Consolas" w:hAnsi="Consolas" w:cs="Consolas"/>
@@ -1953,6 +2196,8 @@
         </w:rPr>
         <w:tab/>
       </w:r>
+      <w:proofErr w:type="spellStart"/>
+      <w:proofErr w:type="gramStart"/>
       <w:r>
         <w:rPr>
           <w:rFonts w:ascii="Consolas" w:hAnsi="Consolas" w:cs="Consolas"/>
@@ -1963,6 +2208,8 @@
         </w:rPr>
         <w:t>private</w:t>
       </w:r>
+      <w:proofErr w:type="spellEnd"/>
+      <w:proofErr w:type="gramEnd"/>
       <w:r>
         <w:rPr>
           <w:rFonts w:ascii="Consolas" w:hAnsi="Consolas" w:cs="Consolas"/>
@@ -2012,6 +2259,7 @@
         </w:rPr>
         <w:t>//</w:t>
       </w:r>
+      <w:proofErr w:type="spellStart"/>
       <w:r>
         <w:rPr>
           <w:rFonts w:ascii="Consolas" w:hAnsi="Consolas" w:cs="Consolas"/>
@@ -2021,6 +2269,7 @@
         </w:rPr>
         <w:t>src</w:t>
       </w:r>
+      <w:proofErr w:type="spellEnd"/>
       <w:r>
         <w:rPr>
           <w:rFonts w:ascii="Consolas" w:hAnsi="Consolas" w:cs="Consolas"/>
@@ -2086,6 +2335,8 @@
           <w:sz w:val="20"/>
         </w:rPr>
       </w:pPr>
+      <w:proofErr w:type="spellStart"/>
+      <w:proofErr w:type="gramStart"/>
       <w:r>
         <w:rPr>
           <w:rFonts w:ascii="Consolas" w:hAnsi="Consolas" w:cs="Consolas"/>
@@ -2096,6 +2347,8 @@
         </w:rPr>
         <w:t>private</w:t>
       </w:r>
+      <w:proofErr w:type="spellEnd"/>
+      <w:proofErr w:type="gramEnd"/>
       <w:r>
         <w:rPr>
           <w:rFonts w:ascii="Consolas" w:hAnsi="Consolas" w:cs="Consolas"/>
@@ -2121,6 +2374,7 @@
         </w:rPr>
         <w:t xml:space="preserve"> </w:t>
       </w:r>
+      <w:proofErr w:type="spellStart"/>
       <w:r>
         <w:rPr>
           <w:rFonts w:ascii="Consolas" w:hAnsi="Consolas" w:cs="Consolas"/>
@@ -2129,6 +2383,7 @@
         </w:rPr>
         <w:t>name</w:t>
       </w:r>
+      <w:proofErr w:type="spellEnd"/>
       <w:r>
         <w:rPr>
           <w:rFonts w:ascii="Consolas" w:hAnsi="Consolas" w:cs="Consolas"/>
@@ -2194,8 +2449,18 @@
           <w:color w:val="3F7F5F"/>
           <w:sz w:val="20"/>
         </w:rPr>
-        <w:t xml:space="preserve"> myTube</w:t>
-      </w:r>
+        <w:t xml:space="preserve"> </w:t>
+      </w:r>
+      <w:proofErr w:type="spellStart"/>
+      <w:r>
+        <w:rPr>
+          <w:rFonts w:ascii="Consolas" w:hAnsi="Consolas" w:cs="Consolas"/>
+          <w:color w:val="3F7F5F"/>
+          <w:sz w:val="20"/>
+        </w:rPr>
+        <w:t>myTube</w:t>
+      </w:r>
+      <w:proofErr w:type="spellEnd"/>
     </w:p>
     <w:p>
       <w:pPr>
@@ -2224,6 +2489,7 @@
         </w:rPr>
         <w:t xml:space="preserve">// </w:t>
       </w:r>
+      <w:proofErr w:type="gramStart"/>
       <w:r>
         <w:rPr>
           <w:rFonts w:ascii="Consolas" w:hAnsi="Consolas" w:cs="Consolas"/>
@@ -2233,6 +2499,7 @@
         </w:rPr>
         <w:t>avatar</w:t>
       </w:r>
+      <w:proofErr w:type="gramEnd"/>
     </w:p>
     <w:p>
       <w:pPr>
@@ -2261,6 +2528,7 @@
         </w:rPr>
         <w:t xml:space="preserve">// </w:t>
       </w:r>
+      <w:proofErr w:type="gramStart"/>
       <w:r>
         <w:rPr>
           <w:rFonts w:ascii="Consolas" w:hAnsi="Consolas" w:cs="Consolas"/>
@@ -2270,6 +2538,7 @@
         </w:rPr>
         <w:t>listes</w:t>
       </w:r>
+      <w:proofErr w:type="gramEnd"/>
       <w:r>
         <w:rPr>
           <w:rFonts w:ascii="Consolas" w:hAnsi="Consolas" w:cs="Consolas"/>
@@ -2379,6 +2648,7 @@
         </w:rPr>
         <w:t>//</w:t>
       </w:r>
+      <w:proofErr w:type="spellStart"/>
       <w:r>
         <w:rPr>
           <w:rFonts w:ascii="Consolas" w:hAnsi="Consolas" w:cs="Consolas"/>
@@ -2388,6 +2658,7 @@
         </w:rPr>
         <w:t>souscripions</w:t>
       </w:r>
+      <w:proofErr w:type="spellEnd"/>
     </w:p>
     <w:p>
       <w:pPr>
@@ -2409,8 +2680,13 @@
         </w:numPr>
         <w:ind w:left="142"/>
       </w:pPr>
-      <w:r>
-        <w:t>private String message; //texte du commentaire</w:t>
+      <w:proofErr w:type="spellStart"/>
+      <w:r>
+        <w:t>private</w:t>
+      </w:r>
+      <w:proofErr w:type="spellEnd"/>
+      <w:r>
+        <w:t xml:space="preserve"> String message; //texte du commentaire</w:t>
       </w:r>
     </w:p>
     <w:p>
@@ -2432,7 +2708,6 @@
         </w:numPr>
       </w:pPr>
       <w:r>
-        <w:lastRenderedPageBreak/>
         <w:t>Rés</w:t>
       </w:r>
       <w:r>
@@ -2451,7 +2726,15 @@
         </w:rPr>
       </w:pPr>
       <w:r>
-        <w:t>La disposition et la mise en forme ont été inspirées de la page Youtube.</w:t>
+        <w:t xml:space="preserve">La disposition et la mise en forme ont été inspirées de la page </w:t>
+      </w:r>
+      <w:proofErr w:type="spellStart"/>
+      <w:r>
+        <w:t>Youtube</w:t>
+      </w:r>
+      <w:proofErr w:type="spellEnd"/>
+      <w:r>
+        <w:t>.</w:t>
       </w:r>
       <w:r>
         <w:rPr>
@@ -2478,8 +2761,13 @@
         </w:numPr>
       </w:pPr>
       <w:r>
-        <w:t>Résolution de la classe VideoRepository</w:t>
-      </w:r>
+        <w:t xml:space="preserve">Résolution de la classe </w:t>
+      </w:r>
+      <w:proofErr w:type="spellStart"/>
+      <w:r>
+        <w:t>VideoRepository</w:t>
+      </w:r>
+      <w:proofErr w:type="spellEnd"/>
     </w:p>
     <w:p>
       <w:pPr>
@@ -2544,7 +2832,25 @@
           <w:color w:val="3F7F5F"/>
           <w:sz w:val="20"/>
         </w:rPr>
-        <w:t xml:space="preserve"> video à </w:t>
+        <w:t xml:space="preserve"> </w:t>
+      </w:r>
+      <w:proofErr w:type="spellStart"/>
+      <w:r>
+        <w:rPr>
+          <w:rFonts w:ascii="Consolas" w:hAnsi="Consolas" w:cs="Consolas"/>
+          <w:color w:val="3F7F5F"/>
+          <w:sz w:val="20"/>
+        </w:rPr>
+        <w:t>video</w:t>
+      </w:r>
+      <w:proofErr w:type="spellEnd"/>
+      <w:r>
+        <w:rPr>
+          <w:rFonts w:ascii="Consolas" w:hAnsi="Consolas" w:cs="Consolas"/>
+          <w:color w:val="3F7F5F"/>
+          <w:sz w:val="20"/>
+        </w:rPr>
+        <w:t xml:space="preserve"> à </w:t>
       </w:r>
       <w:r>
         <w:rPr>
@@ -2595,7 +2901,25 @@
           <w:color w:val="3F7F5F"/>
           <w:sz w:val="20"/>
         </w:rPr>
-        <w:t xml:space="preserve"> videos </w:t>
+        <w:t xml:space="preserve"> </w:t>
+      </w:r>
+      <w:proofErr w:type="spellStart"/>
+      <w:r>
+        <w:rPr>
+          <w:rFonts w:ascii="Consolas" w:hAnsi="Consolas" w:cs="Consolas"/>
+          <w:color w:val="3F7F5F"/>
+          <w:sz w:val="20"/>
+        </w:rPr>
+        <w:t>videos</w:t>
+      </w:r>
+      <w:proofErr w:type="spellEnd"/>
+      <w:r>
+        <w:rPr>
+          <w:rFonts w:ascii="Consolas" w:hAnsi="Consolas" w:cs="Consolas"/>
+          <w:color w:val="3F7F5F"/>
+          <w:sz w:val="20"/>
+        </w:rPr>
+        <w:t xml:space="preserve"> </w:t>
       </w:r>
       <w:r>
         <w:rPr>
@@ -2627,6 +2951,7 @@
         </w:rPr>
         <w:tab/>
       </w:r>
+      <w:proofErr w:type="gramStart"/>
       <w:r>
         <w:rPr>
           <w:rFonts w:ascii="Consolas" w:hAnsi="Consolas" w:cs="Consolas"/>
@@ -2638,15 +2963,17 @@
         </w:rPr>
         <w:t>public</w:t>
       </w:r>
-      <w:r>
-        <w:rPr>
-          <w:rFonts w:ascii="Consolas" w:hAnsi="Consolas" w:cs="Consolas"/>
-          <w:color w:val="000000"/>
-          <w:sz w:val="20"/>
-          <w:lang w:val="en-GB"/>
-        </w:rPr>
-        <w:t xml:space="preserve"> </w:t>
-      </w:r>
+      <w:proofErr w:type="gramEnd"/>
+      <w:r>
+        <w:rPr>
+          <w:rFonts w:ascii="Consolas" w:hAnsi="Consolas" w:cs="Consolas"/>
+          <w:color w:val="000000"/>
+          <w:sz w:val="20"/>
+          <w:lang w:val="en-GB"/>
+        </w:rPr>
+        <w:t xml:space="preserve"> </w:t>
+      </w:r>
+      <w:proofErr w:type="spellStart"/>
       <w:r>
         <w:rPr>
           <w:rFonts w:ascii="Consolas" w:hAnsi="Consolas" w:cs="Consolas"/>
@@ -2657,6 +2984,7 @@
         </w:rPr>
         <w:t>ArrayList</w:t>
       </w:r>
+      <w:proofErr w:type="spellEnd"/>
       <w:r>
         <w:rPr>
           <w:rFonts w:ascii="Consolas" w:hAnsi="Consolas" w:cs="Consolas"/>
@@ -2666,15 +2994,27 @@
         </w:rPr>
         <w:t xml:space="preserve">&lt;Video&gt; </w:t>
       </w:r>
-      <w:r>
-        <w:rPr>
-          <w:rFonts w:ascii="Consolas" w:hAnsi="Consolas" w:cs="Consolas"/>
-          <w:color w:val="000000"/>
-          <w:sz w:val="20"/>
-          <w:u w:val="single"/>
-          <w:lang w:val="en-GB"/>
-        </w:rPr>
-        <w:t xml:space="preserve">findTrending(Video </w:t>
+      <w:proofErr w:type="spellStart"/>
+      <w:r>
+        <w:rPr>
+          <w:rFonts w:ascii="Consolas" w:hAnsi="Consolas" w:cs="Consolas"/>
+          <w:color w:val="000000"/>
+          <w:sz w:val="20"/>
+          <w:u w:val="single"/>
+          <w:lang w:val="en-GB"/>
+        </w:rPr>
+        <w:t>findTrending</w:t>
+      </w:r>
+      <w:proofErr w:type="spellEnd"/>
+      <w:r>
+        <w:rPr>
+          <w:rFonts w:ascii="Consolas" w:hAnsi="Consolas" w:cs="Consolas"/>
+          <w:color w:val="000000"/>
+          <w:sz w:val="20"/>
+          <w:u w:val="single"/>
+          <w:lang w:val="en-GB"/>
+        </w:rPr>
+        <w:t xml:space="preserve">(Video </w:t>
       </w:r>
       <w:r>
         <w:rPr>
@@ -2749,6 +3089,7 @@
         </w:rPr>
         <w:tab/>
       </w:r>
+      <w:proofErr w:type="gramStart"/>
       <w:r>
         <w:rPr>
           <w:rFonts w:ascii="Consolas" w:hAnsi="Consolas" w:cs="Consolas"/>
@@ -2760,6 +3101,7 @@
         </w:rPr>
         <w:t>if</w:t>
       </w:r>
+      <w:proofErr w:type="gramEnd"/>
       <w:r>
         <w:rPr>
           <w:rFonts w:ascii="Consolas" w:hAnsi="Consolas" w:cs="Consolas"/>
@@ -2769,6 +3111,7 @@
         </w:rPr>
         <w:t xml:space="preserve"> (</w:t>
       </w:r>
+      <w:proofErr w:type="spellStart"/>
       <w:r>
         <w:rPr>
           <w:rFonts w:ascii="Consolas" w:hAnsi="Consolas" w:cs="Consolas"/>
@@ -2785,8 +3128,19 @@
           <w:sz w:val="20"/>
           <w:lang w:val="en-GB"/>
         </w:rPr>
-        <w:t xml:space="preserve">.getId()&gt;0 &amp;&amp; </w:t>
-      </w:r>
+        <w:t>.getId</w:t>
+      </w:r>
+      <w:proofErr w:type="spellEnd"/>
+      <w:r>
+        <w:rPr>
+          <w:rFonts w:ascii="Consolas" w:hAnsi="Consolas" w:cs="Consolas"/>
+          <w:color w:val="000000"/>
+          <w:sz w:val="20"/>
+          <w:lang w:val="en-GB"/>
+        </w:rPr>
+        <w:t xml:space="preserve">()&gt;0 &amp;&amp; </w:t>
+      </w:r>
+      <w:proofErr w:type="spellStart"/>
       <w:r>
         <w:rPr>
           <w:rFonts w:ascii="Consolas" w:hAnsi="Consolas" w:cs="Consolas"/>
@@ -2803,7 +3157,17 @@
           <w:sz w:val="20"/>
           <w:lang w:val="en-GB"/>
         </w:rPr>
-        <w:t>.getId()&lt;6) {</w:t>
+        <w:t>.getId</w:t>
+      </w:r>
+      <w:proofErr w:type="spellEnd"/>
+      <w:r>
+        <w:rPr>
+          <w:rFonts w:ascii="Consolas" w:hAnsi="Consolas" w:cs="Consolas"/>
+          <w:color w:val="000000"/>
+          <w:sz w:val="20"/>
+          <w:lang w:val="en-GB"/>
+        </w:rPr>
+        <w:t>()&lt;6) {</w:t>
       </w:r>
     </w:p>
     <w:p>
@@ -2845,6 +3209,8 @@
         </w:rPr>
         <w:tab/>
       </w:r>
+      <w:proofErr w:type="spellStart"/>
+      <w:proofErr w:type="gramStart"/>
       <w:r>
         <w:rPr>
           <w:rFonts w:ascii="Consolas" w:hAnsi="Consolas" w:cs="Consolas"/>
@@ -2875,6 +3241,7 @@
         </w:rPr>
         <w:t>add</w:t>
       </w:r>
+      <w:proofErr w:type="spellEnd"/>
       <w:r>
         <w:rPr>
           <w:rFonts w:ascii="Consolas" w:hAnsi="Consolas" w:cs="Consolas"/>
@@ -2884,6 +3251,7 @@
         </w:rPr>
         <w:t>(</w:t>
       </w:r>
+      <w:proofErr w:type="gramEnd"/>
       <w:r>
         <w:rPr>
           <w:rFonts w:ascii="Consolas" w:hAnsi="Consolas" w:cs="Consolas"/>
@@ -3132,7 +3500,25 @@
           <w:color w:val="3F7F5F"/>
           <w:sz w:val="20"/>
         </w:rPr>
-        <w:t xml:space="preserve"> video à </w:t>
+        <w:t xml:space="preserve"> </w:t>
+      </w:r>
+      <w:proofErr w:type="spellStart"/>
+      <w:r>
+        <w:rPr>
+          <w:rFonts w:ascii="Consolas" w:hAnsi="Consolas" w:cs="Consolas"/>
+          <w:color w:val="3F7F5F"/>
+          <w:sz w:val="20"/>
+        </w:rPr>
+        <w:t>video</w:t>
+      </w:r>
+      <w:proofErr w:type="spellEnd"/>
+      <w:r>
+        <w:rPr>
+          <w:rFonts w:ascii="Consolas" w:hAnsi="Consolas" w:cs="Consolas"/>
+          <w:color w:val="3F7F5F"/>
+          <w:sz w:val="20"/>
+        </w:rPr>
+        <w:t xml:space="preserve"> à </w:t>
       </w:r>
       <w:r>
         <w:rPr>
@@ -3183,7 +3569,25 @@
           <w:color w:val="3F7F5F"/>
           <w:sz w:val="20"/>
         </w:rPr>
-        <w:t xml:space="preserve"> videos </w:t>
+        <w:t xml:space="preserve"> </w:t>
+      </w:r>
+      <w:proofErr w:type="spellStart"/>
+      <w:r>
+        <w:rPr>
+          <w:rFonts w:ascii="Consolas" w:hAnsi="Consolas" w:cs="Consolas"/>
+          <w:color w:val="3F7F5F"/>
+          <w:sz w:val="20"/>
+        </w:rPr>
+        <w:t>videos</w:t>
+      </w:r>
+      <w:proofErr w:type="spellEnd"/>
+      <w:r>
+        <w:rPr>
+          <w:rFonts w:ascii="Consolas" w:hAnsi="Consolas" w:cs="Consolas"/>
+          <w:color w:val="3F7F5F"/>
+          <w:sz w:val="20"/>
+        </w:rPr>
+        <w:t xml:space="preserve"> </w:t>
       </w:r>
       <w:r>
         <w:rPr>
@@ -3215,6 +3619,7 @@
         </w:rPr>
         <w:tab/>
       </w:r>
+      <w:proofErr w:type="gramStart"/>
       <w:r>
         <w:rPr>
           <w:rFonts w:ascii="Consolas" w:hAnsi="Consolas" w:cs="Consolas"/>
@@ -3226,15 +3631,17 @@
         </w:rPr>
         <w:t>public</w:t>
       </w:r>
-      <w:r>
-        <w:rPr>
-          <w:rFonts w:ascii="Consolas" w:hAnsi="Consolas" w:cs="Consolas"/>
-          <w:color w:val="000000"/>
-          <w:sz w:val="20"/>
-          <w:lang w:val="en-GB"/>
-        </w:rPr>
-        <w:t xml:space="preserve"> </w:t>
-      </w:r>
+      <w:proofErr w:type="gramEnd"/>
+      <w:r>
+        <w:rPr>
+          <w:rFonts w:ascii="Consolas" w:hAnsi="Consolas" w:cs="Consolas"/>
+          <w:color w:val="000000"/>
+          <w:sz w:val="20"/>
+          <w:lang w:val="en-GB"/>
+        </w:rPr>
+        <w:t xml:space="preserve"> </w:t>
+      </w:r>
+      <w:proofErr w:type="spellStart"/>
       <w:r>
         <w:rPr>
           <w:rFonts w:ascii="Consolas" w:hAnsi="Consolas" w:cs="Consolas"/>
@@ -3245,6 +3652,7 @@
         </w:rPr>
         <w:t>ArrayList</w:t>
       </w:r>
+      <w:proofErr w:type="spellEnd"/>
       <w:r>
         <w:rPr>
           <w:rFonts w:ascii="Consolas" w:hAnsi="Consolas" w:cs="Consolas"/>
@@ -3254,15 +3662,27 @@
         </w:rPr>
         <w:t xml:space="preserve">&lt;Video&gt; </w:t>
       </w:r>
-      <w:r>
-        <w:rPr>
-          <w:rFonts w:ascii="Consolas" w:hAnsi="Consolas" w:cs="Consolas"/>
-          <w:color w:val="000000"/>
-          <w:sz w:val="20"/>
-          <w:u w:val="single"/>
-          <w:lang w:val="en-GB"/>
-        </w:rPr>
-        <w:t xml:space="preserve">findTrending(Video </w:t>
+      <w:proofErr w:type="spellStart"/>
+      <w:r>
+        <w:rPr>
+          <w:rFonts w:ascii="Consolas" w:hAnsi="Consolas" w:cs="Consolas"/>
+          <w:color w:val="000000"/>
+          <w:sz w:val="20"/>
+          <w:u w:val="single"/>
+          <w:lang w:val="en-GB"/>
+        </w:rPr>
+        <w:t>findTrending</w:t>
+      </w:r>
+      <w:proofErr w:type="spellEnd"/>
+      <w:r>
+        <w:rPr>
+          <w:rFonts w:ascii="Consolas" w:hAnsi="Consolas" w:cs="Consolas"/>
+          <w:color w:val="000000"/>
+          <w:sz w:val="20"/>
+          <w:u w:val="single"/>
+          <w:lang w:val="en-GB"/>
+        </w:rPr>
+        <w:t xml:space="preserve">(Video </w:t>
       </w:r>
       <w:r>
         <w:rPr>
@@ -3337,6 +3757,7 @@
         </w:rPr>
         <w:tab/>
       </w:r>
+      <w:proofErr w:type="gramStart"/>
       <w:r>
         <w:rPr>
           <w:rFonts w:ascii="Consolas" w:hAnsi="Consolas" w:cs="Consolas"/>
@@ -3348,6 +3769,7 @@
         </w:rPr>
         <w:t>if</w:t>
       </w:r>
+      <w:proofErr w:type="gramEnd"/>
       <w:r>
         <w:rPr>
           <w:rFonts w:ascii="Consolas" w:hAnsi="Consolas" w:cs="Consolas"/>
@@ -3357,6 +3779,7 @@
         </w:rPr>
         <w:t xml:space="preserve"> (</w:t>
       </w:r>
+      <w:proofErr w:type="spellStart"/>
       <w:r>
         <w:rPr>
           <w:rFonts w:ascii="Consolas" w:hAnsi="Consolas" w:cs="Consolas"/>
@@ -3373,7 +3796,17 @@
           <w:sz w:val="20"/>
           <w:lang w:val="en-GB"/>
         </w:rPr>
-        <w:t>.getId()&gt;5){</w:t>
+        <w:t>.getId</w:t>
+      </w:r>
+      <w:proofErr w:type="spellEnd"/>
+      <w:r>
+        <w:rPr>
+          <w:rFonts w:ascii="Consolas" w:hAnsi="Consolas" w:cs="Consolas"/>
+          <w:color w:val="000000"/>
+          <w:sz w:val="20"/>
+          <w:lang w:val="en-GB"/>
+        </w:rPr>
+        <w:t>()&gt;5){</w:t>
       </w:r>
     </w:p>
     <w:p>
@@ -3415,6 +3848,8 @@
         </w:rPr>
         <w:tab/>
       </w:r>
+      <w:proofErr w:type="spellStart"/>
+      <w:proofErr w:type="gramStart"/>
       <w:r>
         <w:rPr>
           <w:rFonts w:ascii="Consolas" w:hAnsi="Consolas" w:cs="Consolas"/>
@@ -3445,6 +3880,7 @@
         </w:rPr>
         <w:t>add</w:t>
       </w:r>
+      <w:proofErr w:type="spellEnd"/>
       <w:r>
         <w:rPr>
           <w:rFonts w:ascii="Consolas" w:hAnsi="Consolas" w:cs="Consolas"/>
@@ -3454,6 +3890,7 @@
         </w:rPr>
         <w:t>(</w:t>
       </w:r>
+      <w:proofErr w:type="gramEnd"/>
       <w:r>
         <w:rPr>
           <w:rFonts w:ascii="Consolas" w:hAnsi="Consolas" w:cs="Consolas"/>
@@ -3683,7 +4120,23 @@
                                 <w:b/>
                                 <w:color w:val="1E1611" w:themeColor="background2" w:themeShade="1A"/>
                               </w:rPr>
-                              <w:t>Comment passer de la page d’accueil à la page video en cliquant sur une vidéo ? Quel code ?</w:t>
+                              <w:t xml:space="preserve">Comment passer de la page d’accueil à la page </w:t>
+                            </w:r>
+                            <w:proofErr w:type="spellStart"/>
+                            <w:r>
+                              <w:rPr>
+                                <w:b/>
+                                <w:color w:val="1E1611" w:themeColor="background2" w:themeShade="1A"/>
+                              </w:rPr>
+                              <w:t>video</w:t>
+                            </w:r>
+                            <w:proofErr w:type="spellEnd"/>
+                            <w:r>
+                              <w:rPr>
+                                <w:b/>
+                                <w:color w:val="1E1611" w:themeColor="background2" w:themeShade="1A"/>
+                              </w:rPr>
+                              <w:t xml:space="preserve"> en cliquant sur une vidéo ? Quel code ?</w:t>
                             </w:r>
                           </w:p>
                         </w:txbxContent>
@@ -3705,7 +4158,7 @@
           </mc:Choice>
           <mc:Fallback>
             <w:pict>
-              <v:shape id="Zone de texte 1" o:spid="_x0000_s1028" type="#_x0000_t202" style="position:absolute;margin-left:331.5pt;margin-top:7.4pt;width:200.25pt;height:42.75pt;z-index:251659264;visibility:visible;mso-wrap-style:square;mso-height-percent:0;mso-wrap-distance-left:9pt;mso-wrap-distance-top:0;mso-wrap-distance-right:9pt;mso-wrap-distance-bottom:0;mso-position-horizontal:absolute;mso-position-horizontal-relative:text;mso-position-vertical:absolute;mso-position-vertical-relative:text;mso-height-percent:0;mso-height-relative:margin;v-text-anchor:top" o:gfxdata="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" fillcolor="#f69" strokecolor="#966b54 [1614]" strokeweight=".5pt">
+              <v:shape id="Zone de texte 1" o:spid="_x0000_s1027" type="#_x0000_t202" style="position:absolute;margin-left:331.5pt;margin-top:7.4pt;width:200.25pt;height:42.75pt;z-index:251659264;visibility:visible;mso-wrap-style:square;mso-height-percent:0;mso-wrap-distance-left:9pt;mso-wrap-distance-top:0;mso-wrap-distance-right:9pt;mso-wrap-distance-bottom:0;mso-position-horizontal:absolute;mso-position-horizontal-relative:text;mso-position-vertical:absolute;mso-position-vertical-relative:text;mso-height-percent:0;mso-height-relative:margin;v-text-anchor:top" o:gfxdata="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" fillcolor="#f69" strokecolor="#966b54 [1614]" strokeweight=".5pt">
                 <v:textbox>
                   <w:txbxContent>
                     <w:p>
@@ -3720,7 +4173,23 @@
                           <w:b/>
                           <w:color w:val="1E1611" w:themeColor="background2" w:themeShade="1A"/>
                         </w:rPr>
-                        <w:t>Comment passer de la page d’accueil à la page video en cliquant sur une vidéo ? Quel code ?</w:t>
+                        <w:t xml:space="preserve">Comment passer de la page d’accueil à la page </w:t>
+                      </w:r>
+                      <w:proofErr w:type="spellStart"/>
+                      <w:r>
+                        <w:rPr>
+                          <w:b/>
+                          <w:color w:val="1E1611" w:themeColor="background2" w:themeShade="1A"/>
+                        </w:rPr>
+                        <w:t>video</w:t>
+                      </w:r>
+                      <w:proofErr w:type="spellEnd"/>
+                      <w:r>
+                        <w:rPr>
+                          <w:b/>
+                          <w:color w:val="1E1611" w:themeColor="background2" w:themeShade="1A"/>
+                        </w:rPr>
+                        <w:t xml:space="preserve"> en cliquant sur une vidéo ? Quel code ?</w:t>
                       </w:r>
                     </w:p>
                   </w:txbxContent>
@@ -3807,8 +4276,13 @@
         <w:t>Le co</w:t>
       </w:r>
       <w:r>
-        <w:t>ntenu de la servlet HomeServlet</w:t>
-      </w:r>
+        <w:t xml:space="preserve">ntenu de la servlet </w:t>
+      </w:r>
+      <w:proofErr w:type="spellStart"/>
+      <w:r>
+        <w:t>HomeServlet</w:t>
+      </w:r>
+      <w:proofErr w:type="spellEnd"/>
       <w:r>
         <w:t xml:space="preserve"> s’affi</w:t>
       </w:r>
@@ -3816,10 +4290,18 @@
         <w:t xml:space="preserve">che via le chemin </w:t>
       </w:r>
       <w:r>
-        <w:t>/H</w:t>
-      </w:r>
-      <w:r>
-        <w:t>omePage.</w:t>
+        <w:t>/</w:t>
+      </w:r>
+      <w:proofErr w:type="spellStart"/>
+      <w:r>
+        <w:t>H</w:t>
+      </w:r>
+      <w:r>
+        <w:t>omePage</w:t>
+      </w:r>
+      <w:proofErr w:type="spellEnd"/>
+      <w:r>
+        <w:t>.</w:t>
       </w:r>
       <w:r>
         <w:t xml:space="preserve"> L’adresse de la page d’accueil est donc : </w:t>
@@ -3831,7 +4313,23 @@
     <w:p/>
     <w:p>
       <w:r>
-        <w:t xml:space="preserve">La méthode doGet de la servlet HomeServlet effectue les actions suivantes : </w:t>
+        <w:t xml:space="preserve">La méthode </w:t>
+      </w:r>
+      <w:proofErr w:type="spellStart"/>
+      <w:r>
+        <w:t>doGet</w:t>
+      </w:r>
+      <w:proofErr w:type="spellEnd"/>
+      <w:r>
+        <w:t xml:space="preserve"> de la servlet </w:t>
+      </w:r>
+      <w:proofErr w:type="spellStart"/>
+      <w:r>
+        <w:t>HomeServlet</w:t>
+      </w:r>
+      <w:proofErr w:type="spellEnd"/>
+      <w:r>
+        <w:t xml:space="preserve"> effectue les actions suivantes : </w:t>
       </w:r>
     </w:p>
     <w:p>
@@ -3849,14 +4347,29 @@
       <w:r>
         <w:t xml:space="preserve"> vidéos </w:t>
       </w:r>
+      <w:proofErr w:type="spellStart"/>
       <w:r>
         <w:t>videoList</w:t>
       </w:r>
-    </w:p>
-    <w:p>
-      <w:r>
-        <w:t>- gestion du pathinfo et des status</w:t>
-      </w:r>
+      <w:proofErr w:type="spellEnd"/>
+    </w:p>
+    <w:p>
+      <w:r>
+        <w:t xml:space="preserve">- gestion du </w:t>
+      </w:r>
+      <w:proofErr w:type="spellStart"/>
+      <w:r>
+        <w:t>pathinfo</w:t>
+      </w:r>
+      <w:proofErr w:type="spellEnd"/>
+      <w:r>
+        <w:t xml:space="preserve"> et des </w:t>
+      </w:r>
+      <w:proofErr w:type="spellStart"/>
+      <w:r>
+        <w:t>status</w:t>
+      </w:r>
+      <w:proofErr w:type="spellEnd"/>
     </w:p>
     <w:p>
       <w:r>
@@ -3868,18 +4381,63 @@
     </w:p>
     <w:p>
       <w:r>
-        <w:t>Le contenu de la servlet VideoServlet s’affiche via le chemin /VideoPage.</w:t>
-      </w:r>
-    </w:p>
-    <w:p>
-      <w:r>
-        <w:t xml:space="preserve">La méthode doGet de la servlet HomeServlet effectue les actions suivantes : </w:t>
-      </w:r>
-    </w:p>
-    <w:p>
-      <w:r>
-        <w:t>- gestion du pathinfo et des status</w:t>
-      </w:r>
+        <w:t xml:space="preserve">Le contenu de la servlet </w:t>
+      </w:r>
+      <w:proofErr w:type="spellStart"/>
+      <w:r>
+        <w:t>VideoServlet</w:t>
+      </w:r>
+      <w:proofErr w:type="spellEnd"/>
+      <w:r>
+        <w:t xml:space="preserve"> s’affiche via le chemin /</w:t>
+      </w:r>
+      <w:proofErr w:type="spellStart"/>
+      <w:r>
+        <w:t>VideoPage</w:t>
+      </w:r>
+      <w:proofErr w:type="spellEnd"/>
+      <w:r>
+        <w:t>.</w:t>
+      </w:r>
+    </w:p>
+    <w:p>
+      <w:r>
+        <w:t xml:space="preserve">La méthode </w:t>
+      </w:r>
+      <w:proofErr w:type="spellStart"/>
+      <w:r>
+        <w:t>doGet</w:t>
+      </w:r>
+      <w:proofErr w:type="spellEnd"/>
+      <w:r>
+        <w:t xml:space="preserve"> de la servlet </w:t>
+      </w:r>
+      <w:proofErr w:type="spellStart"/>
+      <w:r>
+        <w:t>HomeServlet</w:t>
+      </w:r>
+      <w:proofErr w:type="spellEnd"/>
+      <w:r>
+        <w:t xml:space="preserve"> effectue les actions suivantes : </w:t>
+      </w:r>
+    </w:p>
+    <w:p>
+      <w:r>
+        <w:t xml:space="preserve">- gestion du </w:t>
+      </w:r>
+      <w:proofErr w:type="spellStart"/>
+      <w:r>
+        <w:t>pathinfo</w:t>
+      </w:r>
+      <w:proofErr w:type="spellEnd"/>
+      <w:r>
+        <w:t xml:space="preserve"> et des </w:t>
+      </w:r>
+      <w:proofErr w:type="spellStart"/>
+      <w:r>
+        <w:t>status</w:t>
+      </w:r>
+      <w:proofErr w:type="spellEnd"/>
     </w:p>
     <w:p>
       <w:r>
@@ -5597,6 +6155,7 @@
   </w:compat>
   <w:rsids>
     <w:rsidRoot w:val="00474845"/>
+    <w:rsid w:val="00180E51"/>
     <w:rsid w:val="00474845"/>
     <w:rsid w:val="004859B7"/>
     <w:rsid w:val="004952C7"/>
@@ -6353,7 +6912,7 @@
 </file>
 
 <file path=customXml/itemProps2.xml><?xml version="1.0" encoding="utf-8"?>
-<ds:datastoreItem xmlns:ds="http://schemas.openxmlformats.org/officeDocument/2006/customXml" ds:itemID="{FB690119-8845-425E-AB6B-8F783B7014E2}">
+<ds:datastoreItem xmlns:ds="http://schemas.openxmlformats.org/officeDocument/2006/customXml" ds:itemID="{7B9FB43D-2C87-4797-8EAB-308025718A9D}">
   <ds:schemaRefs>
     <ds:schemaRef ds:uri="http://schemas.openxmlformats.org/officeDocument/2006/bibliography"/>
   </ds:schemaRefs>

</xml_diff>